<commit_message>
more work on template
</commit_message>
<xml_diff>
--- a/unit_outline_templates/default.docx
+++ b/unit_outline_templates/default.docx
@@ -1,6 +1,6 @@
 
 <file path=word/document.xml><?xml version="1.0" encoding="utf-8"?>
-<w:document xmlns:wpc="http://schemas.microsoft.com/office/word/2010/wordprocessingCanvas" xmlns:mc="http://schemas.openxmlformats.org/markup-compatibility/2006" xmlns:o="urn:schemas-microsoft-com:office:office" xmlns:r="http://schemas.openxmlformats.org/officeDocument/2006/relationships" xmlns:m="http://schemas.openxmlformats.org/officeDocument/2006/math" xmlns:v="urn:schemas-microsoft-com:vml" xmlns:wp14="http://schemas.microsoft.com/office/word/2010/wordprocessingDrawing" xmlns:wp="http://schemas.openxmlformats.org/drawingml/2006/wordprocessingDrawing" xmlns:w10="urn:schemas-microsoft-com:office:word" xmlns:w="http://schemas.openxmlformats.org/wordprocessingml/2006/main" xmlns:w14="http://schemas.microsoft.com/office/word/2010/wordml" xmlns:wpg="http://schemas.microsoft.com/office/word/2010/wordprocessingGroup" xmlns:wpi="http://schemas.microsoft.com/office/word/2010/wordprocessingInk" xmlns:wne="http://schemas.microsoft.com/office/word/2006/wordml" xmlns:wps="http://schemas.microsoft.com/office/word/2010/wordprocessingShape" mc:Ignorable="w14 wp14">
+<w:document xmlns:wpc="http://schemas.microsoft.com/office/word/2010/wordprocessingCanvas" xmlns:mo="http://schemas.microsoft.com/office/mac/office/2008/main" xmlns:mc="http://schemas.openxmlformats.org/markup-compatibility/2006" xmlns:mv="urn:schemas-microsoft-com:mac:vml" xmlns:o="urn:schemas-microsoft-com:office:office" xmlns:r="http://schemas.openxmlformats.org/officeDocument/2006/relationships" xmlns:m="http://schemas.openxmlformats.org/officeDocument/2006/math" xmlns:v="urn:schemas-microsoft-com:vml" xmlns:wp14="http://schemas.microsoft.com/office/word/2010/wordprocessingDrawing" xmlns:wp="http://schemas.openxmlformats.org/drawingml/2006/wordprocessingDrawing" xmlns:w10="urn:schemas-microsoft-com:office:word" xmlns:w="http://schemas.openxmlformats.org/wordprocessingml/2006/main" xmlns:w14="http://schemas.microsoft.com/office/word/2010/wordml" xmlns:wpg="http://schemas.microsoft.com/office/word/2010/wordprocessingGroup" xmlns:wpi="http://schemas.microsoft.com/office/word/2010/wordprocessingInk" xmlns:wne="http://schemas.microsoft.com/office/word/2006/wordml" xmlns:wps="http://schemas.microsoft.com/office/word/2010/wordprocessingShape" mc:Ignorable="w14 wp14">
   <w:body>
     <w:p>
       <w:r>
@@ -16,7 +16,6 @@
       <w:r>
         <w:t>COURSE: [</w:t>
       </w:r>
-      <w:proofErr w:type="spellStart"/>
       <w:r>
         <w:t>data</w:t>
       </w:r>
@@ -27,99 +26,47 @@
         <w:t>course_</w:t>
       </w:r>
       <w:r>
-        <w:t>name</w:t>
-      </w:r>
-      <w:proofErr w:type="spellEnd"/>
-      <w:r>
-        <w:t>]</w:t>
-      </w:r>
-    </w:p>
-    <w:p>
-      <w:r>
-        <w:t>UNIT: [</w:t>
-      </w:r>
-      <w:proofErr w:type="spellStart"/>
-      <w:r>
-        <w:t>data.unit_</w:t>
-      </w:r>
-      <w:r>
-        <w:t>name</w:t>
-      </w:r>
-      <w:proofErr w:type="spellEnd"/>
-      <w:r>
-        <w:t>]</w:t>
-      </w:r>
-    </w:p>
-    <w:p>
-      <w:r>
-        <w:t>SESSION: [</w:t>
-      </w:r>
-      <w:proofErr w:type="spellStart"/>
-      <w:r>
-        <w:t>data.session</w:t>
-      </w:r>
-      <w:proofErr w:type="spellEnd"/>
-      <w:r>
-        <w:t>], [</w:t>
-      </w:r>
-      <w:proofErr w:type="spellStart"/>
-      <w:r>
-        <w:t>data</w:t>
-      </w:r>
-      <w:r>
-        <w:t>.year</w:t>
-      </w:r>
-      <w:proofErr w:type="spellEnd"/>
-      <w:r>
-        <w:t>]</w:t>
-      </w:r>
-    </w:p>
-    <w:p>
-      <w:r>
-        <w:t>STD UNITS: [</w:t>
-      </w:r>
-      <w:proofErr w:type="spellStart"/>
-      <w:r>
-        <w:t>data</w:t>
-      </w:r>
-      <w:r>
-        <w:t>.std_units</w:t>
-      </w:r>
-      <w:proofErr w:type="spellEnd"/>
-      <w:r>
-        <w:t>]</w:t>
-      </w:r>
-    </w:p>
-    <w:p>
-      <w:r>
-        <w:t>CLASS CODE: [</w:t>
-      </w:r>
-      <w:proofErr w:type="spellStart"/>
-      <w:r>
-        <w:t>data</w:t>
-      </w:r>
-      <w:r>
-        <w:t>.class_code</w:t>
-      </w:r>
-      <w:proofErr w:type="spellEnd"/>
-      <w:r>
-        <w:t>]</w:t>
-      </w:r>
-    </w:p>
-    <w:p>
-      <w:r>
-        <w:t>TEACHER: [</w:t>
-      </w:r>
-      <w:proofErr w:type="spellStart"/>
-      <w:r>
-        <w:t>data</w:t>
-      </w:r>
-      <w:r>
-        <w:t>.teacher_name</w:t>
-      </w:r>
-      <w:proofErr w:type="spellEnd"/>
-      <w:r>
-        <w:t>]</w:t>
+        <w:t>name]</w:t>
+      </w:r>
+    </w:p>
+    <w:p>
+      <w:r>
+        <w:t>UNIT: [data.unit_</w:t>
+      </w:r>
+      <w:r>
+        <w:t>name]</w:t>
+      </w:r>
+    </w:p>
+    <w:p>
+      <w:r>
+        <w:t>SESSION: [data.session], [data</w:t>
+      </w:r>
+      <w:r>
+        <w:t>.year]</w:t>
+      </w:r>
+    </w:p>
+    <w:p>
+      <w:r>
+        <w:t>STD UNITS: [data</w:t>
+      </w:r>
+      <w:r>
+        <w:t>.std_units]</w:t>
+      </w:r>
+    </w:p>
+    <w:p>
+      <w:r>
+        <w:t>CLASS CODE: [data</w:t>
+      </w:r>
+      <w:r>
+        <w:t>.class_code]</w:t>
+      </w:r>
+    </w:p>
+    <w:p>
+      <w:r>
+        <w:t>TEACHER: [data</w:t>
+      </w:r>
+      <w:r>
+        <w:t>.teacher_name]</w:t>
       </w:r>
     </w:p>
     <w:p/>
@@ -139,26 +86,14 @@
       <w:r>
         <w:t>[</w:t>
       </w:r>
-      <w:proofErr w:type="spellStart"/>
       <w:r>
         <w:t>unit_goals</w:t>
       </w:r>
-      <w:proofErr w:type="spellEnd"/>
-      <w:r>
-        <w:t>; block=</w:t>
-      </w:r>
-      <w:proofErr w:type="spellStart"/>
-      <w:r>
-        <w:t>tbs:li</w:t>
-      </w:r>
-      <w:bookmarkStart w:id="0" w:name="_GoBack"/>
-      <w:bookmarkEnd w:id="0"/>
-      <w:r>
-        <w:t>stitem</w:t>
-      </w:r>
-      <w:proofErr w:type="spellEnd"/>
-      <w:r>
-        <w:t>]</w:t>
+      <w:r>
+        <w:t>.text</w:t>
+      </w:r>
+      <w:r>
+        <w:t>; block=tbs:listitem]</w:t>
       </w:r>
     </w:p>
     <w:p>
@@ -177,7 +112,6 @@
       <w:r>
         <w:t>[</w:t>
       </w:r>
-      <w:proofErr w:type="spellStart"/>
       <w:r>
         <w:t>unit_conten</w:t>
       </w:r>
@@ -185,19 +119,12 @@
         <w:t>t</w:t>
       </w:r>
       <w:r>
-        <w:t>;block</w:t>
-      </w:r>
-      <w:proofErr w:type="spellEnd"/>
-      <w:r>
-        <w:t>=</w:t>
-      </w:r>
-      <w:proofErr w:type="spellStart"/>
-      <w:r>
-        <w:t>tbs:listitem</w:t>
-      </w:r>
-      <w:proofErr w:type="spellEnd"/>
-      <w:r>
-        <w:t>]</w:t>
+        <w:t>.text</w:t>
+      </w:r>
+      <w:bookmarkStart w:id="0" w:name="_GoBack"/>
+      <w:bookmarkEnd w:id="0"/>
+      <w:r>
+        <w:t>;block=tbs:listitem]</w:t>
       </w:r>
     </w:p>
     <w:p>
@@ -255,15 +182,7 @@
           </w:tcPr>
           <w:p>
             <w:r>
-              <w:t>[assessment.name; block=</w:t>
-            </w:r>
-            <w:proofErr w:type="spellStart"/>
-            <w:r>
-              <w:t>tbs:row</w:t>
-            </w:r>
-            <w:proofErr w:type="spellEnd"/>
-            <w:r>
-              <w:t>]</w:t>
+              <w:t>[assessment.name; block=tbs:row]</w:t>
             </w:r>
           </w:p>
         </w:tc>
@@ -273,15 +192,7 @@
           </w:tcPr>
           <w:p>
             <w:r>
-              <w:t>[</w:t>
-            </w:r>
-            <w:proofErr w:type="spellStart"/>
-            <w:r>
-              <w:t>assessment.weighting</w:t>
-            </w:r>
-            <w:proofErr w:type="spellEnd"/>
-            <w:r>
-              <w:t>]</w:t>
+              <w:t>[assessment.weighting]</w:t>
             </w:r>
           </w:p>
         </w:tc>
@@ -291,15 +202,7 @@
           </w:tcPr>
           <w:p>
             <w:r>
-              <w:t>[</w:t>
-            </w:r>
-            <w:proofErr w:type="spellStart"/>
-            <w:r>
-              <w:t>assessment.due_date</w:t>
-            </w:r>
-            <w:proofErr w:type="spellEnd"/>
-            <w:r>
-              <w:t>]</w:t>
+              <w:t>[assessment.due_date]</w:t>
             </w:r>
           </w:p>
         </w:tc>
@@ -345,7 +248,7 @@
 </file>
 
 <file path=word/numbering.xml><?xml version="1.0" encoding="utf-8"?>
-<w:numbering xmlns:wpc="http://schemas.microsoft.com/office/word/2010/wordprocessingCanvas" xmlns:mc="http://schemas.openxmlformats.org/markup-compatibility/2006" xmlns:o="urn:schemas-microsoft-com:office:office" xmlns:r="http://schemas.openxmlformats.org/officeDocument/2006/relationships" xmlns:m="http://schemas.openxmlformats.org/officeDocument/2006/math" xmlns:v="urn:schemas-microsoft-com:vml" xmlns:wp14="http://schemas.microsoft.com/office/word/2010/wordprocessingDrawing" xmlns:wp="http://schemas.openxmlformats.org/drawingml/2006/wordprocessingDrawing" xmlns:w10="urn:schemas-microsoft-com:office:word" xmlns:w="http://schemas.openxmlformats.org/wordprocessingml/2006/main" xmlns:w14="http://schemas.microsoft.com/office/word/2010/wordml" xmlns:wpg="http://schemas.microsoft.com/office/word/2010/wordprocessingGroup" xmlns:wpi="http://schemas.microsoft.com/office/word/2010/wordprocessingInk" xmlns:wne="http://schemas.microsoft.com/office/word/2006/wordml" xmlns:wps="http://schemas.microsoft.com/office/word/2010/wordprocessingShape" mc:Ignorable="w14 wp14">
+<w:numbering xmlns:wpc="http://schemas.microsoft.com/office/word/2010/wordprocessingCanvas" xmlns:mo="http://schemas.microsoft.com/office/mac/office/2008/main" xmlns:mc="http://schemas.openxmlformats.org/markup-compatibility/2006" xmlns:mv="urn:schemas-microsoft-com:mac:vml" xmlns:o="urn:schemas-microsoft-com:office:office" xmlns:r="http://schemas.openxmlformats.org/officeDocument/2006/relationships" xmlns:m="http://schemas.openxmlformats.org/officeDocument/2006/math" xmlns:v="urn:schemas-microsoft-com:vml" xmlns:wp14="http://schemas.microsoft.com/office/word/2010/wordprocessingDrawing" xmlns:wp="http://schemas.openxmlformats.org/drawingml/2006/wordprocessingDrawing" xmlns:w10="urn:schemas-microsoft-com:office:word" xmlns:w="http://schemas.openxmlformats.org/wordprocessingml/2006/main" xmlns:w14="http://schemas.microsoft.com/office/word/2010/wordml" xmlns:wpg="http://schemas.microsoft.com/office/word/2010/wordprocessingGroup" xmlns:wpi="http://schemas.microsoft.com/office/word/2010/wordprocessingInk" xmlns:wne="http://schemas.microsoft.com/office/word/2006/wordml" xmlns:wps="http://schemas.microsoft.com/office/word/2010/wordprocessingShape" mc:Ignorable="w14 wp14">
   <w:abstractNum w:abstractNumId="0">
     <w:nsid w:val="4309620A"/>
     <w:multiLevelType w:val="hybridMultilevel"/>
@@ -482,7 +385,7 @@
       </w:pPr>
     </w:pPrDefault>
   </w:docDefaults>
-  <w:latentStyles w:defLockedState="0" w:defUIPriority="99" w:defSemiHidden="1" w:defUnhideWhenUsed="1" w:defQFormat="0" w:count="267">
+  <w:latentStyles w:defLockedState="0" w:defUIPriority="99" w:defSemiHidden="1" w:defUnhideWhenUsed="1" w:defQFormat="0" w:count="276">
     <w:lsdException w:name="Normal" w:semiHidden="0" w:uiPriority="0" w:unhideWhenUsed="0" w:qFormat="1"/>
     <w:lsdException w:name="heading 1" w:semiHidden="0" w:uiPriority="9" w:unhideWhenUsed="0" w:qFormat="1"/>
     <w:lsdException w:name="heading 2" w:uiPriority="9" w:qFormat="1"/>
@@ -693,7 +596,7 @@
 </file>
 
 <file path=word/stylesWithEffects.xml><?xml version="1.0" encoding="utf-8"?>
-<w:styles xmlns:wpc="http://schemas.microsoft.com/office/word/2010/wordprocessingCanvas" xmlns:mc="http://schemas.openxmlformats.org/markup-compatibility/2006" xmlns:o="urn:schemas-microsoft-com:office:office" xmlns:r="http://schemas.openxmlformats.org/officeDocument/2006/relationships" xmlns:m="http://schemas.openxmlformats.org/officeDocument/2006/math" xmlns:v="urn:schemas-microsoft-com:vml" xmlns:wp14="http://schemas.microsoft.com/office/word/2010/wordprocessingDrawing" xmlns:wp="http://schemas.openxmlformats.org/drawingml/2006/wordprocessingDrawing" xmlns:w10="urn:schemas-microsoft-com:office:word" xmlns:w="http://schemas.openxmlformats.org/wordprocessingml/2006/main" xmlns:w14="http://schemas.microsoft.com/office/word/2010/wordml" xmlns:wpg="http://schemas.microsoft.com/office/word/2010/wordprocessingGroup" xmlns:wpi="http://schemas.microsoft.com/office/word/2010/wordprocessingInk" xmlns:wne="http://schemas.microsoft.com/office/word/2006/wordml" xmlns:wps="http://schemas.microsoft.com/office/word/2010/wordprocessingShape" mc:Ignorable="w14 wp14">
+<w:styles xmlns:wpc="http://schemas.microsoft.com/office/word/2010/wordprocessingCanvas" xmlns:mo="http://schemas.microsoft.com/office/mac/office/2008/main" xmlns:mc="http://schemas.openxmlformats.org/markup-compatibility/2006" xmlns:mv="urn:schemas-microsoft-com:mac:vml" xmlns:o="urn:schemas-microsoft-com:office:office" xmlns:r="http://schemas.openxmlformats.org/officeDocument/2006/relationships" xmlns:m="http://schemas.openxmlformats.org/officeDocument/2006/math" xmlns:v="urn:schemas-microsoft-com:vml" xmlns:wp14="http://schemas.microsoft.com/office/word/2010/wordprocessingDrawing" xmlns:wp="http://schemas.openxmlformats.org/drawingml/2006/wordprocessingDrawing" xmlns:w10="urn:schemas-microsoft-com:office:word" xmlns:w="http://schemas.openxmlformats.org/wordprocessingml/2006/main" xmlns:w14="http://schemas.microsoft.com/office/word/2010/wordml" xmlns:wpg="http://schemas.microsoft.com/office/word/2010/wordprocessingGroup" xmlns:wpi="http://schemas.microsoft.com/office/word/2010/wordprocessingInk" xmlns:wne="http://schemas.microsoft.com/office/word/2006/wordml" xmlns:wps="http://schemas.microsoft.com/office/word/2010/wordprocessingShape" mc:Ignorable="w14 wp14">
   <w:docDefaults>
     <w:rPrDefault>
       <w:rPr>
@@ -709,7 +612,7 @@
       </w:pPr>
     </w:pPrDefault>
   </w:docDefaults>
-  <w:latentStyles w:defLockedState="0" w:defUIPriority="99" w:defSemiHidden="1" w:defUnhideWhenUsed="1" w:defQFormat="0" w:count="267">
+  <w:latentStyles w:defLockedState="0" w:defUIPriority="99" w:defSemiHidden="1" w:defUnhideWhenUsed="1" w:defQFormat="0" w:count="276">
     <w:lsdException w:name="Normal" w:semiHidden="0" w:uiPriority="0" w:unhideWhenUsed="0" w:qFormat="1"/>
     <w:lsdException w:name="heading 1" w:semiHidden="0" w:uiPriority="9" w:unhideWhenUsed="0" w:qFormat="1"/>
     <w:lsdException w:name="heading 2" w:uiPriority="9" w:qFormat="1"/>

</xml_diff>

<commit_message>
unit outline now working….hopefully
</commit_message>
<xml_diff>
--- a/unit_outline_templates/default.docx
+++ b/unit_outline_templates/default.docx
@@ -16,8 +16,10 @@
         <w:rPr>
           <w:rFonts w:ascii="Arial" w:hAnsi="Arial" w:cs="Arial"/>
           <w:b/>
+          <w:noProof/>
           <w:sz w:val="40"/>
           <w:szCs w:val="40"/>
+          <w:lang w:val="en-US"/>
         </w:rPr>
         <w:drawing>
           <wp:anchor distT="0" distB="0" distL="114300" distR="114300" simplePos="0" relativeHeight="251659264" behindDoc="0" locked="0" layoutInCell="1" allowOverlap="1" wp14:anchorId="42FA9E13" wp14:editId="25F1DBBE">
@@ -634,8 +636,6 @@
         </w:rPr>
         <w:t>]</w:t>
       </w:r>
-      <w:bookmarkStart w:id="0" w:name="_GoBack"/>
-      <w:bookmarkEnd w:id="0"/>
     </w:p>
     <w:p>
       <w:pPr>
@@ -994,6 +994,289 @@
           <w:rFonts w:ascii="Arial" w:hAnsi="Arial" w:cs="Arial"/>
         </w:rPr>
       </w:pPr>
+    </w:p>
+    <w:p>
+      <w:pPr>
+        <w:rPr>
+          <w:rFonts w:ascii="Arial" w:hAnsi="Arial" w:cs="Arial"/>
+        </w:rPr>
+      </w:pPr>
+      <w:r>
+        <w:rPr>
+          <w:rFonts w:ascii="Arial" w:hAnsi="Arial" w:cs="Arial"/>
+        </w:rPr>
+        <w:br w:type="column"/>
+      </w:r>
+    </w:p>
+    <w:tbl>
+      <w:tblPr>
+        <w:tblStyle w:val="TableGrid"/>
+        <w:tblW w:w="10456" w:type="dxa"/>
+        <w:tblLook w:val="04A0" w:firstRow="1" w:lastRow="0" w:firstColumn="1" w:lastColumn="0" w:noHBand="0" w:noVBand="1"/>
+      </w:tblPr>
+      <w:tblGrid>
+        <w:gridCol w:w="2433"/>
+        <w:gridCol w:w="5188"/>
+        <w:gridCol w:w="2835"/>
+      </w:tblGrid>
+      <w:tr>
+        <w:tc>
+          <w:tcPr>
+            <w:tcW w:w="2433" w:type="dxa"/>
+          </w:tcPr>
+          <w:p>
+            <w:pPr>
+              <w:rPr>
+                <w:rFonts w:ascii="Arial" w:hAnsi="Arial" w:cs="Arial"/>
+              </w:rPr>
+            </w:pPr>
+            <w:r>
+              <w:rPr>
+                <w:rFonts w:ascii="Arial" w:hAnsi="Arial" w:cs="Arial"/>
+              </w:rPr>
+              <w:br w:type="column"/>
+            </w:r>
+            <w:r>
+              <w:rPr>
+                <w:rFonts w:ascii="Arial" w:hAnsi="Arial" w:cs="Arial"/>
+              </w:rPr>
+              <w:t>Week</w:t>
+            </w:r>
+          </w:p>
+        </w:tc>
+        <w:tc>
+          <w:tcPr>
+            <w:tcW w:w="5188" w:type="dxa"/>
+          </w:tcPr>
+          <w:p>
+            <w:pPr>
+              <w:rPr>
+                <w:rFonts w:ascii="Arial" w:hAnsi="Arial" w:cs="Arial"/>
+              </w:rPr>
+            </w:pPr>
+            <w:r>
+              <w:rPr>
+                <w:rFonts w:ascii="Arial" w:hAnsi="Arial" w:cs="Arial"/>
+              </w:rPr>
+              <w:t>Topics Covered</w:t>
+            </w:r>
+          </w:p>
+        </w:tc>
+        <w:tc>
+          <w:tcPr>
+            <w:tcW w:w="2835" w:type="dxa"/>
+          </w:tcPr>
+          <w:p>
+            <w:pPr>
+              <w:rPr>
+                <w:rFonts w:ascii="Arial" w:hAnsi="Arial" w:cs="Arial"/>
+              </w:rPr>
+            </w:pPr>
+            <w:r>
+              <w:rPr>
+                <w:rFonts w:ascii="Arial" w:hAnsi="Arial" w:cs="Arial"/>
+              </w:rPr>
+              <w:t>Notes</w:t>
+            </w:r>
+          </w:p>
+        </w:tc>
+      </w:tr>
+      <w:tr>
+        <w:tc>
+          <w:tcPr>
+            <w:tcW w:w="2433" w:type="dxa"/>
+          </w:tcPr>
+          <w:p>
+            <w:pPr>
+              <w:ind w:right="-51"/>
+              <w:rPr>
+                <w:rFonts w:ascii="Arial" w:hAnsi="Arial" w:cs="Arial"/>
+                <w:b/>
+                <w:sz w:val="24"/>
+                <w:szCs w:val="24"/>
+              </w:rPr>
+            </w:pPr>
+            <w:r>
+              <w:rPr>
+                <w:rFonts w:ascii="Arial" w:hAnsi="Arial" w:cs="Arial"/>
+                <w:b/>
+                <w:sz w:val="24"/>
+                <w:szCs w:val="24"/>
+              </w:rPr>
+              <w:t>[</w:t>
+            </w:r>
+            <w:proofErr w:type="spellStart"/>
+            <w:proofErr w:type="gramStart"/>
+            <w:r>
+              <w:rPr>
+                <w:rFonts w:ascii="Arial" w:hAnsi="Arial" w:cs="Arial"/>
+                <w:b/>
+                <w:sz w:val="24"/>
+                <w:szCs w:val="24"/>
+              </w:rPr>
+              <w:t>calendar.</w:t>
+            </w:r>
+            <w:r>
+              <w:rPr>
+                <w:rFonts w:ascii="Arial" w:hAnsi="Arial" w:cs="Arial"/>
+                <w:b/>
+                <w:sz w:val="24"/>
+                <w:szCs w:val="24"/>
+              </w:rPr>
+              <w:t>week</w:t>
+            </w:r>
+            <w:proofErr w:type="spellEnd"/>
+            <w:proofErr w:type="gramEnd"/>
+            <w:r>
+              <w:rPr>
+                <w:rFonts w:ascii="Arial" w:hAnsi="Arial" w:cs="Arial"/>
+                <w:b/>
+                <w:sz w:val="24"/>
+                <w:szCs w:val="24"/>
+              </w:rPr>
+              <w:t>; block=</w:t>
+            </w:r>
+            <w:proofErr w:type="spellStart"/>
+            <w:r>
+              <w:rPr>
+                <w:rFonts w:ascii="Arial" w:hAnsi="Arial" w:cs="Arial"/>
+                <w:b/>
+                <w:sz w:val="24"/>
+                <w:szCs w:val="24"/>
+              </w:rPr>
+              <w:t>tbs:row</w:t>
+            </w:r>
+            <w:proofErr w:type="spellEnd"/>
+            <w:r>
+              <w:rPr>
+                <w:rFonts w:ascii="Arial" w:hAnsi="Arial" w:cs="Arial"/>
+                <w:b/>
+                <w:sz w:val="24"/>
+                <w:szCs w:val="24"/>
+              </w:rPr>
+              <w:t>]</w:t>
+            </w:r>
+          </w:p>
+          <w:p>
+            <w:pPr>
+              <w:rPr>
+                <w:rFonts w:ascii="Arial" w:hAnsi="Arial" w:cs="Arial"/>
+              </w:rPr>
+            </w:pPr>
+            <w:r>
+              <w:rPr>
+                <w:rFonts w:ascii="Arial" w:hAnsi="Arial" w:cs="Arial"/>
+              </w:rPr>
+              <w:t>([</w:t>
+            </w:r>
+            <w:proofErr w:type="spellStart"/>
+            <w:r>
+              <w:rPr>
+                <w:rFonts w:ascii="Arial" w:hAnsi="Arial" w:cs="Arial"/>
+              </w:rPr>
+              <w:t>calendar.</w:t>
+            </w:r>
+            <w:r>
+              <w:rPr>
+                <w:rFonts w:ascii="Arial" w:hAnsi="Arial" w:cs="Arial"/>
+              </w:rPr>
+              <w:t>dates</w:t>
+            </w:r>
+            <w:proofErr w:type="spellEnd"/>
+            <w:r>
+              <w:rPr>
+                <w:rFonts w:ascii="Arial" w:hAnsi="Arial" w:cs="Arial"/>
+              </w:rPr>
+              <w:t>])</w:t>
+            </w:r>
+          </w:p>
+        </w:tc>
+        <w:tc>
+          <w:tcPr>
+            <w:tcW w:w="5188" w:type="dxa"/>
+          </w:tcPr>
+          <w:p>
+            <w:pPr>
+              <w:rPr>
+                <w:rFonts w:ascii="Arial" w:hAnsi="Arial" w:cs="Arial"/>
+              </w:rPr>
+            </w:pPr>
+            <w:r>
+              <w:rPr>
+                <w:rFonts w:ascii="Arial" w:hAnsi="Arial" w:cs="Arial"/>
+              </w:rPr>
+              <w:t>[</w:t>
+            </w:r>
+            <w:proofErr w:type="spellStart"/>
+            <w:r>
+              <w:rPr>
+                <w:rFonts w:ascii="Arial" w:hAnsi="Arial" w:cs="Arial"/>
+              </w:rPr>
+              <w:t>calendar.</w:t>
+            </w:r>
+            <w:r>
+              <w:rPr>
+                <w:rFonts w:ascii="Arial" w:hAnsi="Arial" w:cs="Arial"/>
+              </w:rPr>
+              <w:t>topics</w:t>
+            </w:r>
+            <w:proofErr w:type="spellEnd"/>
+            <w:r>
+              <w:rPr>
+                <w:rFonts w:ascii="Arial" w:hAnsi="Arial" w:cs="Arial"/>
+              </w:rPr>
+              <w:t>]</w:t>
+            </w:r>
+          </w:p>
+        </w:tc>
+        <w:tc>
+          <w:tcPr>
+            <w:tcW w:w="2835" w:type="dxa"/>
+          </w:tcPr>
+          <w:p>
+            <w:pPr>
+              <w:rPr>
+                <w:rFonts w:ascii="Arial" w:hAnsi="Arial" w:cs="Arial"/>
+              </w:rPr>
+            </w:pPr>
+            <w:r>
+              <w:rPr>
+                <w:rFonts w:ascii="Arial" w:hAnsi="Arial" w:cs="Arial"/>
+              </w:rPr>
+              <w:t>[</w:t>
+            </w:r>
+            <w:proofErr w:type="spellStart"/>
+            <w:r>
+              <w:rPr>
+                <w:rFonts w:ascii="Arial" w:hAnsi="Arial" w:cs="Arial"/>
+              </w:rPr>
+              <w:t>calendar.</w:t>
+            </w:r>
+            <w:r>
+              <w:rPr>
+                <w:rFonts w:ascii="Arial" w:hAnsi="Arial" w:cs="Arial"/>
+              </w:rPr>
+              <w:t>notes</w:t>
+            </w:r>
+            <w:proofErr w:type="spellEnd"/>
+            <w:r>
+              <w:rPr>
+                <w:rFonts w:ascii="Arial" w:hAnsi="Arial" w:cs="Arial"/>
+              </w:rPr>
+              <w:t>]</w:t>
+            </w:r>
+          </w:p>
+        </w:tc>
+      </w:tr>
+    </w:tbl>
+    <w:p>
+      <w:pPr>
+        <w:rPr>
+          <w:rFonts w:ascii="Arial" w:hAnsi="Arial" w:cs="Arial"/>
+        </w:rPr>
+      </w:pPr>
+      <w:bookmarkStart w:id="0" w:name="_GoBack"/>
+      <w:bookmarkEnd w:id="0"/>
     </w:p>
     <w:sectPr>
       <w:pgSz w:w="11906" w:h="16838"/>
@@ -1930,7 +2213,7 @@
 </file>
 
 <file path=customXml/itemProps1.xml><?xml version="1.0" encoding="utf-8"?>
-<ds:datastoreItem xmlns:ds="http://schemas.openxmlformats.org/officeDocument/2006/customXml" ds:itemID="{BB886E7A-F6F5-DF47-9158-94EA0E735858}">
+<ds:datastoreItem xmlns:ds="http://schemas.openxmlformats.org/officeDocument/2006/customXml" ds:itemID="{87CA0B32-C303-6644-A1F1-2C25EFC6A90D}">
   <ds:schemaRefs>
     <ds:schemaRef ds:uri="http://schemas.openxmlformats.org/officeDocument/2006/bibliography"/>
   </ds:schemaRefs>

</xml_diff>